<commit_message>
Polished more (Quiz font)
</commit_message>
<xml_diff>
--- a/Task 3.1C/SIT305 Task Details.docx
+++ b/Task 3.1C/SIT305 Task Details.docx
@@ -105,6 +105,181 @@
         <w:t>Screen Shots:</w:t>
       </w:r>
     </w:p>
+    <w:p>
+      <w:pPr>
+        <w:pStyle w:val="NormalWeb"/>
+      </w:pPr>
+      <w:r>
+        <w:rPr>
+          <w:noProof/>
+        </w:rPr>
+        <w:drawing>
+          <wp:inline distT="0" distB="0" distL="0" distR="0" wp14:anchorId="22B3A3C7" wp14:editId="5FE68A83">
+            <wp:extent cx="1458668" cy="3005667"/>
+            <wp:effectExtent l="0" t="0" r="8255" b="4445"/>
+            <wp:docPr id="317629843" name="Picture 1" descr="A screenshot of a cell phone&#10;&#10;Description automatically generated"/>
+            <wp:cNvGraphicFramePr>
+              <a:graphicFrameLocks xmlns:a="http://schemas.openxmlformats.org/drawingml/2006/main" noChangeAspect="1"/>
+            </wp:cNvGraphicFramePr>
+            <a:graphic xmlns:a="http://schemas.openxmlformats.org/drawingml/2006/main">
+              <a:graphicData uri="http://schemas.openxmlformats.org/drawingml/2006/picture">
+                <pic:pic xmlns:pic="http://schemas.openxmlformats.org/drawingml/2006/picture">
+                  <pic:nvPicPr>
+                    <pic:cNvPr id="317629843" name="Picture 1" descr="A screenshot of a cell phone&#10;&#10;Description automatically generated"/>
+                    <pic:cNvPicPr>
+                      <a:picLocks noChangeAspect="1" noChangeArrowheads="1"/>
+                    </pic:cNvPicPr>
+                  </pic:nvPicPr>
+                  <pic:blipFill>
+                    <a:blip r:embed="rId7" cstate="print">
+                      <a:extLst>
+                        <a:ext uri="{28A0092B-C50C-407E-A947-70E740481C1C}">
+                          <a14:useLocalDpi xmlns:a14="http://schemas.microsoft.com/office/drawing/2010/main" val="0"/>
+                        </a:ext>
+                      </a:extLst>
+                    </a:blip>
+                    <a:srcRect/>
+                    <a:stretch>
+                      <a:fillRect/>
+                    </a:stretch>
+                  </pic:blipFill>
+                  <pic:spPr bwMode="auto">
+                    <a:xfrm>
+                      <a:off x="0" y="0"/>
+                      <a:ext cx="1462872" cy="3014329"/>
+                    </a:xfrm>
+                    <a:prstGeom prst="rect">
+                      <a:avLst/>
+                    </a:prstGeom>
+                    <a:noFill/>
+                    <a:ln>
+                      <a:noFill/>
+                    </a:ln>
+                  </pic:spPr>
+                </pic:pic>
+              </a:graphicData>
+            </a:graphic>
+          </wp:inline>
+        </w:drawing>
+      </w:r>
+      <w:r>
+        <w:rPr>
+          <w:noProof/>
+        </w:rPr>
+        <w:drawing>
+          <wp:inline distT="0" distB="0" distL="0" distR="0" wp14:anchorId="4EE568AC" wp14:editId="7A2105C0">
+            <wp:extent cx="1439333" cy="2993159"/>
+            <wp:effectExtent l="0" t="0" r="8890" b="0"/>
+            <wp:docPr id="688513827" name="Picture 2" descr="A screenshot of a cell phone&#10;&#10;Description automatically generated"/>
+            <wp:cNvGraphicFramePr>
+              <a:graphicFrameLocks xmlns:a="http://schemas.openxmlformats.org/drawingml/2006/main" noChangeAspect="1"/>
+            </wp:cNvGraphicFramePr>
+            <a:graphic xmlns:a="http://schemas.openxmlformats.org/drawingml/2006/main">
+              <a:graphicData uri="http://schemas.openxmlformats.org/drawingml/2006/picture">
+                <pic:pic xmlns:pic="http://schemas.openxmlformats.org/drawingml/2006/picture">
+                  <pic:nvPicPr>
+                    <pic:cNvPr id="688513827" name="Picture 2" descr="A screenshot of a cell phone&#10;&#10;Description automatically generated"/>
+                    <pic:cNvPicPr>
+                      <a:picLocks noChangeAspect="1" noChangeArrowheads="1"/>
+                    </pic:cNvPicPr>
+                  </pic:nvPicPr>
+                  <pic:blipFill>
+                    <a:blip r:embed="rId8" cstate="print">
+                      <a:extLst>
+                        <a:ext uri="{28A0092B-C50C-407E-A947-70E740481C1C}">
+                          <a14:useLocalDpi xmlns:a14="http://schemas.microsoft.com/office/drawing/2010/main" val="0"/>
+                        </a:ext>
+                      </a:extLst>
+                    </a:blip>
+                    <a:srcRect/>
+                    <a:stretch>
+                      <a:fillRect/>
+                    </a:stretch>
+                  </pic:blipFill>
+                  <pic:spPr bwMode="auto">
+                    <a:xfrm>
+                      <a:off x="0" y="0"/>
+                      <a:ext cx="1448688" cy="3012613"/>
+                    </a:xfrm>
+                    <a:prstGeom prst="rect">
+                      <a:avLst/>
+                    </a:prstGeom>
+                    <a:noFill/>
+                    <a:ln>
+                      <a:noFill/>
+                    </a:ln>
+                  </pic:spPr>
+                </pic:pic>
+              </a:graphicData>
+            </a:graphic>
+          </wp:inline>
+        </w:drawing>
+      </w:r>
+      <w:r>
+        <w:rPr>
+          <w:noProof/>
+        </w:rPr>
+        <w:drawing>
+          <wp:inline distT="0" distB="0" distL="0" distR="0" wp14:anchorId="282704A7" wp14:editId="0A8A63BD">
+            <wp:extent cx="1386633" cy="3000209"/>
+            <wp:effectExtent l="0" t="0" r="4445" b="0"/>
+            <wp:docPr id="1090450097" name="Picture 3" descr="A screenshot of a cell phone&#10;&#10;Description automatically generated"/>
+            <wp:cNvGraphicFramePr>
+              <a:graphicFrameLocks xmlns:a="http://schemas.openxmlformats.org/drawingml/2006/main" noChangeAspect="1"/>
+            </wp:cNvGraphicFramePr>
+            <a:graphic xmlns:a="http://schemas.openxmlformats.org/drawingml/2006/main">
+              <a:graphicData uri="http://schemas.openxmlformats.org/drawingml/2006/picture">
+                <pic:pic xmlns:pic="http://schemas.openxmlformats.org/drawingml/2006/picture">
+                  <pic:nvPicPr>
+                    <pic:cNvPr id="1090450097" name="Picture 3" descr="A screenshot of a cell phone&#10;&#10;Description automatically generated"/>
+                    <pic:cNvPicPr>
+                      <a:picLocks noChangeAspect="1" noChangeArrowheads="1"/>
+                    </pic:cNvPicPr>
+                  </pic:nvPicPr>
+                  <pic:blipFill>
+                    <a:blip r:embed="rId9" cstate="print">
+                      <a:extLst>
+                        <a:ext uri="{28A0092B-C50C-407E-A947-70E740481C1C}">
+                          <a14:useLocalDpi xmlns:a14="http://schemas.microsoft.com/office/drawing/2010/main" val="0"/>
+                        </a:ext>
+                      </a:extLst>
+                    </a:blip>
+                    <a:srcRect/>
+                    <a:stretch>
+                      <a:fillRect/>
+                    </a:stretch>
+                  </pic:blipFill>
+                  <pic:spPr bwMode="auto">
+                    <a:xfrm>
+                      <a:off x="0" y="0"/>
+                      <a:ext cx="1392432" cy="3012756"/>
+                    </a:xfrm>
+                    <a:prstGeom prst="rect">
+                      <a:avLst/>
+                    </a:prstGeom>
+                    <a:noFill/>
+                    <a:ln>
+                      <a:noFill/>
+                    </a:ln>
+                  </pic:spPr>
+                </pic:pic>
+              </a:graphicData>
+            </a:graphic>
+          </wp:inline>
+        </w:drawing>
+      </w:r>
+    </w:p>
+    <w:p>
+      <w:pPr>
+        <w:pStyle w:val="NormalWeb"/>
+      </w:pPr>
+    </w:p>
+    <w:p>
+      <w:pPr>
+        <w:pStyle w:val="NormalWeb"/>
+      </w:pPr>
+    </w:p>
+    <w:p/>
     <w:p/>
     <w:p>
       <w:r>
@@ -1104,6 +1279,25 @@
       <w:u w:val="single"/>
     </w:rPr>
   </w:style>
+  <w:style w:type="paragraph" w:styleId="NormalWeb">
+    <w:name w:val="Normal (Web)"/>
+    <w:basedOn w:val="Normal"/>
+    <w:uiPriority w:val="99"/>
+    <w:semiHidden/>
+    <w:unhideWhenUsed/>
+    <w:rsid w:val="00A711B9"/>
+    <w:pPr>
+      <w:spacing w:before="100" w:beforeAutospacing="1" w:after="100" w:afterAutospacing="1" w:line="240" w:lineRule="auto"/>
+    </w:pPr>
+    <w:rPr>
+      <w:rFonts w:ascii="Times New Roman" w:eastAsia="Times New Roman" w:hAnsi="Times New Roman" w:cs="Times New Roman"/>
+      <w:kern w:val="0"/>
+      <w:sz w:val="24"/>
+      <w:szCs w:val="24"/>
+      <w:lang w:val="en-AU" w:eastAsia="en-AU"/>
+      <w14:ligatures w14:val="none"/>
+    </w:rPr>
+  </w:style>
 </w:styles>
 </file>
 

</xml_diff>

<commit_message>
pdf of Task Details
</commit_message>
<xml_diff>
--- a/Task 3.1C/SIT305 Task Details.docx
+++ b/Task 3.1C/SIT305 Task Details.docx
@@ -1,6 +1,6 @@
 
 <file path=word/document.xml><?xml version="1.0" encoding="utf-8"?>
-<w:document xmlns:wpc="http://schemas.microsoft.com/office/word/2010/wordprocessingCanvas" xmlns:cx="http://schemas.microsoft.com/office/drawing/2014/chartex" xmlns:cx1="http://schemas.microsoft.com/office/drawing/2015/9/8/chartex" xmlns:cx2="http://schemas.microsoft.com/office/drawing/2015/10/21/chartex" xmlns:cx3="http://schemas.microsoft.com/office/drawing/2016/5/9/chartex" xmlns:cx4="http://schemas.microsoft.com/office/drawing/2016/5/10/chartex" xmlns:cx5="http://schemas.microsoft.com/office/drawing/2016/5/11/chartex" xmlns:cx6="http://schemas.microsoft.com/office/drawing/2016/5/12/chartex" xmlns:cx7="http://schemas.microsoft.com/office/drawing/2016/5/13/chartex" xmlns:cx8="http://schemas.microsoft.com/office/drawing/2016/5/14/chartex" xmlns:mc="http://schemas.openxmlformats.org/markup-compatibility/2006" xmlns:aink="http://schemas.microsoft.com/office/drawing/2016/ink" xmlns:am3d="http://schemas.microsoft.com/office/drawing/2017/model3d" xmlns:o="urn:schemas-microsoft-com:office:office" xmlns:oel="http://schemas.microsoft.com/office/2019/extlst" xmlns:r="http://schemas.openxmlformats.org/officeDocument/2006/relationships" xmlns:m="http://schemas.openxmlformats.org/officeDocument/2006/math" xmlns:v="urn:schemas-microsoft-com:vml" xmlns:wp14="http://schemas.microsoft.com/office/word/2010/wordprocessingDrawing" xmlns:wp="http://schemas.openxmlformats.org/drawingml/2006/wordprocessingDrawing" xmlns:w10="urn:schemas-microsoft-com:office:word" xmlns:w="http://schemas.openxmlformats.org/wordprocessingml/2006/main" xmlns:w14="http://schemas.microsoft.com/office/word/2010/wordml" xmlns:w15="http://schemas.microsoft.com/office/word/2012/wordml" xmlns:w16cex="http://schemas.microsoft.com/office/word/2018/wordml/cex" xmlns:w16cid="http://schemas.microsoft.com/office/word/2016/wordml/cid" xmlns:w16="http://schemas.microsoft.com/office/word/2018/wordml" xmlns:w16sdtdh="http://schemas.microsoft.com/office/word/2020/wordml/sdtdatahash" xmlns:w16se="http://schemas.microsoft.com/office/word/2015/wordml/symex" xmlns:wpg="http://schemas.microsoft.com/office/word/2010/wordprocessingGroup" xmlns:wpi="http://schemas.microsoft.com/office/word/2010/wordprocessingInk" xmlns:wne="http://schemas.microsoft.com/office/word/2006/wordml" xmlns:wps="http://schemas.microsoft.com/office/word/2010/wordprocessingShape" mc:Ignorable="w14 w15 w16se w16cid w16 w16cex w16sdtdh wp14">
+<w:document xmlns:wpc="http://schemas.microsoft.com/office/word/2010/wordprocessingCanvas" xmlns:cx="http://schemas.microsoft.com/office/drawing/2014/chartex" xmlns:cx1="http://schemas.microsoft.com/office/drawing/2015/9/8/chartex" xmlns:cx2="http://schemas.microsoft.com/office/drawing/2015/10/21/chartex" xmlns:cx3="http://schemas.microsoft.com/office/drawing/2016/5/9/chartex" xmlns:cx4="http://schemas.microsoft.com/office/drawing/2016/5/10/chartex" xmlns:cx5="http://schemas.microsoft.com/office/drawing/2016/5/11/chartex" xmlns:cx6="http://schemas.microsoft.com/office/drawing/2016/5/12/chartex" xmlns:cx7="http://schemas.microsoft.com/office/drawing/2016/5/13/chartex" xmlns:cx8="http://schemas.microsoft.com/office/drawing/2016/5/14/chartex" xmlns:mc="http://schemas.openxmlformats.org/markup-compatibility/2006" xmlns:aink="http://schemas.microsoft.com/office/drawing/2016/ink" xmlns:am3d="http://schemas.microsoft.com/office/drawing/2017/model3d" xmlns:o="urn:schemas-microsoft-com:office:office" xmlns:oel="http://schemas.microsoft.com/office/2019/extlst" xmlns:r="http://schemas.openxmlformats.org/officeDocument/2006/relationships" xmlns:m="http://schemas.openxmlformats.org/officeDocument/2006/math" xmlns:v="urn:schemas-microsoft-com:vml" xmlns:wp14="http://schemas.microsoft.com/office/word/2010/wordprocessingDrawing" xmlns:wp="http://schemas.openxmlformats.org/drawingml/2006/wordprocessingDrawing" xmlns:w10="urn:schemas-microsoft-com:office:word" xmlns:w="http://schemas.openxmlformats.org/wordprocessingml/2006/main" xmlns:w14="http://schemas.microsoft.com/office/word/2010/wordml" xmlns:w15="http://schemas.microsoft.com/office/word/2012/wordml" xmlns:w16cex="http://schemas.microsoft.com/office/word/2018/wordml/cex" xmlns:w16cid="http://schemas.microsoft.com/office/word/2016/wordml/cid" xmlns:w16="http://schemas.microsoft.com/office/word/2018/wordml" xmlns:w16du="http://schemas.microsoft.com/office/word/2023/wordml/word16du" xmlns:w16sdtdh="http://schemas.microsoft.com/office/word/2020/wordml/sdtdatahash" xmlns:w16se="http://schemas.microsoft.com/office/word/2015/wordml/symex" xmlns:wpg="http://schemas.microsoft.com/office/word/2010/wordprocessingGroup" xmlns:wpi="http://schemas.microsoft.com/office/word/2010/wordprocessingInk" xmlns:wne="http://schemas.microsoft.com/office/word/2006/wordml" xmlns:wps="http://schemas.microsoft.com/office/word/2010/wordprocessingShape" mc:Ignorable="w14 w15 w16se w16cid w16 w16cex w16sdtdh w16du wp14">
   <w:body>
     <w:p>
       <w:pPr>
@@ -36,7 +36,31 @@
           <w:rPr>
             <w:rStyle w:val="Hyperlink"/>
           </w:rPr>
-          <w:t>https://github.com/prshah101/SIT305/tree/main/Task%203.1C</w:t>
+          <w:t>https://github.com/prsha</w:t>
+        </w:r>
+        <w:r>
+          <w:rPr>
+            <w:rStyle w:val="Hyperlink"/>
+          </w:rPr>
+          <w:t>h</w:t>
+        </w:r>
+        <w:r>
+          <w:rPr>
+            <w:rStyle w:val="Hyperlink"/>
+          </w:rPr>
+          <w:t>101/</w:t>
+        </w:r>
+        <w:r>
+          <w:rPr>
+            <w:rStyle w:val="Hyperlink"/>
+          </w:rPr>
+          <w:t>S</w:t>
+        </w:r>
+        <w:r>
+          <w:rPr>
+            <w:rStyle w:val="Hyperlink"/>
+          </w:rPr>
+          <w:t>IT305/tree/main/Task%203.1C</w:t>
         </w:r>
       </w:hyperlink>
     </w:p>
@@ -54,21 +78,17 @@
       </w:r>
     </w:p>
     <w:p>
-      <w:pPr>
-        <w:rPr>
-          <w:rStyle w:val="Hyperlink"/>
-          <w:lang w:val="en-AU"/>
-        </w:rPr>
-      </w:pPr>
       <w:hyperlink r:id="rId5" w:history="1">
         <w:r>
           <w:rPr>
             <w:rStyle w:val="Hyperlink"/>
-            <w:lang w:val="en-AU"/>
           </w:rPr>
-          <w:t>https://deakin365-my.sharepoint.com/:v:/r/personal/s222486984_deakin_edu_au/Documents/2024%20Sem%201/SIT305%20-%20Mobile/Task%202.1/2.1P.mp4?csf=1&amp;web=1&amp;e=xM22KX</w:t>
+          <w:t>https://deakin.au.panopto.com/Panopto/Pages/Viewer.aspx?id=ef6904a2-a8af-42e2-a4e7-b13c0078fc83&amp;start=14</w:t>
         </w:r>
       </w:hyperlink>
+      <w:r>
+        <w:t xml:space="preserve"> </w:t>
+      </w:r>
     </w:p>
     <w:p>
       <w:pPr>
@@ -93,7 +113,19 @@
           <w:rPr>
             <w:rStyle w:val="Hyperlink"/>
           </w:rPr>
-          <w:t>https://github.com/prshah101/SIT305/blob/949a60b8a40f88d95676f7c7f692e76a84de10f5/Task%203.1C/Subtask%204%20Llama2%20Idea%20Report.pdf</w:t>
+          <w:t>https://github.com/prshah101/SIT305/blob/949a60b8a40f88d95676f7c7f692e76a84de10f5/Task%203.1C/Subtask%204%20Llama2%20Idea%</w:t>
+        </w:r>
+        <w:r>
+          <w:rPr>
+            <w:rStyle w:val="Hyperlink"/>
+          </w:rPr>
+          <w:t>2</w:t>
+        </w:r>
+        <w:r>
+          <w:rPr>
+            <w:rStyle w:val="Hyperlink"/>
+          </w:rPr>
+          <w:t>0Report.pdf</w:t>
         </w:r>
       </w:hyperlink>
       <w:r>
@@ -114,7 +146,7 @@
           <w:noProof/>
         </w:rPr>
         <w:drawing>
-          <wp:inline distT="0" distB="0" distL="0" distR="0" wp14:anchorId="22B3A3C7" wp14:editId="5FE68A83">
+          <wp:inline distT="0" distB="0" distL="0" distR="0" wp14:anchorId="22B3A3C7" wp14:editId="5D36812E">
             <wp:extent cx="1458668" cy="3005667"/>
             <wp:effectExtent l="0" t="0" r="8255" b="4445"/>
             <wp:docPr id="317629843" name="Picture 1" descr="A screenshot of a cell phone&#10;&#10;Description automatically generated"/>
@@ -167,7 +199,7 @@
           <w:noProof/>
         </w:rPr>
         <w:drawing>
-          <wp:inline distT="0" distB="0" distL="0" distR="0" wp14:anchorId="4EE568AC" wp14:editId="7A2105C0">
+          <wp:inline distT="0" distB="0" distL="0" distR="0" wp14:anchorId="4EE568AC" wp14:editId="2D136C82">
             <wp:extent cx="1439333" cy="2993159"/>
             <wp:effectExtent l="0" t="0" r="8890" b="0"/>
             <wp:docPr id="688513827" name="Picture 2" descr="A screenshot of a cell phone&#10;&#10;Description automatically generated"/>
@@ -220,7 +252,7 @@
           <w:noProof/>
         </w:rPr>
         <w:drawing>
-          <wp:inline distT="0" distB="0" distL="0" distR="0" wp14:anchorId="282704A7" wp14:editId="0A8A63BD">
+          <wp:inline distT="0" distB="0" distL="0" distR="0" wp14:anchorId="282704A7" wp14:editId="20530C81">
             <wp:extent cx="1386633" cy="3000209"/>
             <wp:effectExtent l="0" t="0" r="4445" b="0"/>
             <wp:docPr id="1090450097" name="Picture 3" descr="A screenshot of a cell phone&#10;&#10;Description automatically generated"/>
@@ -268,42 +300,338 @@
           </wp:inline>
         </w:drawing>
       </w:r>
+      <w:r>
+        <w:rPr>
+          <w:noProof/>
+        </w:rPr>
+        <w:drawing>
+          <wp:inline distT="0" distB="0" distL="0" distR="0" wp14:anchorId="35A50690" wp14:editId="692A8C3E">
+            <wp:extent cx="1350498" cy="3001632"/>
+            <wp:effectExtent l="0" t="0" r="2540" b="8890"/>
+            <wp:docPr id="779225434" name="Picture 2" descr="A screenshot of a phone&#10;&#10;Description automatically generated"/>
+            <wp:cNvGraphicFramePr>
+              <a:graphicFrameLocks xmlns:a="http://schemas.openxmlformats.org/drawingml/2006/main" noChangeAspect="1"/>
+            </wp:cNvGraphicFramePr>
+            <a:graphic xmlns:a="http://schemas.openxmlformats.org/drawingml/2006/main">
+              <a:graphicData uri="http://schemas.openxmlformats.org/drawingml/2006/picture">
+                <pic:pic xmlns:pic="http://schemas.openxmlformats.org/drawingml/2006/picture">
+                  <pic:nvPicPr>
+                    <pic:cNvPr id="779225434" name="Picture 2" descr="A screenshot of a phone&#10;&#10;Description automatically generated"/>
+                    <pic:cNvPicPr>
+                      <a:picLocks noChangeAspect="1" noChangeArrowheads="1"/>
+                    </pic:cNvPicPr>
+                  </pic:nvPicPr>
+                  <pic:blipFill>
+                    <a:blip r:embed="rId10" cstate="print">
+                      <a:extLst>
+                        <a:ext uri="{28A0092B-C50C-407E-A947-70E740481C1C}">
+                          <a14:useLocalDpi xmlns:a14="http://schemas.microsoft.com/office/drawing/2010/main" val="0"/>
+                        </a:ext>
+                      </a:extLst>
+                    </a:blip>
+                    <a:srcRect/>
+                    <a:stretch>
+                      <a:fillRect/>
+                    </a:stretch>
+                  </pic:blipFill>
+                  <pic:spPr bwMode="auto">
+                    <a:xfrm>
+                      <a:off x="0" y="0"/>
+                      <a:ext cx="1353292" cy="3007842"/>
+                    </a:xfrm>
+                    <a:prstGeom prst="rect">
+                      <a:avLst/>
+                    </a:prstGeom>
+                    <a:noFill/>
+                    <a:ln>
+                      <a:noFill/>
+                    </a:ln>
+                  </pic:spPr>
+                </pic:pic>
+              </a:graphicData>
+            </a:graphic>
+          </wp:inline>
+        </w:drawing>
+      </w:r>
+    </w:p>
+    <w:p>
+      <w:pPr>
+        <w:pStyle w:val="NormalWeb"/>
+      </w:pPr>
+      <w:r>
+        <w:rPr>
+          <w:noProof/>
+        </w:rPr>
+        <w:drawing>
+          <wp:inline distT="0" distB="0" distL="0" distR="0" wp14:anchorId="5A214222" wp14:editId="505BB48E">
+            <wp:extent cx="1266092" cy="2812687"/>
+            <wp:effectExtent l="0" t="0" r="0" b="6985"/>
+            <wp:docPr id="1943107493" name="Picture 3" descr="A screenshot of a phone&#10;&#10;Description automatically generated"/>
+            <wp:cNvGraphicFramePr>
+              <a:graphicFrameLocks xmlns:a="http://schemas.openxmlformats.org/drawingml/2006/main" noChangeAspect="1"/>
+            </wp:cNvGraphicFramePr>
+            <a:graphic xmlns:a="http://schemas.openxmlformats.org/drawingml/2006/main">
+              <a:graphicData uri="http://schemas.openxmlformats.org/drawingml/2006/picture">
+                <pic:pic xmlns:pic="http://schemas.openxmlformats.org/drawingml/2006/picture">
+                  <pic:nvPicPr>
+                    <pic:cNvPr id="1943107493" name="Picture 3" descr="A screenshot of a phone&#10;&#10;Description automatically generated"/>
+                    <pic:cNvPicPr>
+                      <a:picLocks noChangeAspect="1" noChangeArrowheads="1"/>
+                    </pic:cNvPicPr>
+                  </pic:nvPicPr>
+                  <pic:blipFill>
+                    <a:blip r:embed="rId11" cstate="print">
+                      <a:extLst>
+                        <a:ext uri="{28A0092B-C50C-407E-A947-70E740481C1C}">
+                          <a14:useLocalDpi xmlns:a14="http://schemas.microsoft.com/office/drawing/2010/main" val="0"/>
+                        </a:ext>
+                      </a:extLst>
+                    </a:blip>
+                    <a:srcRect/>
+                    <a:stretch>
+                      <a:fillRect/>
+                    </a:stretch>
+                  </pic:blipFill>
+                  <pic:spPr bwMode="auto">
+                    <a:xfrm>
+                      <a:off x="0" y="0"/>
+                      <a:ext cx="1287299" cy="2859799"/>
+                    </a:xfrm>
+                    <a:prstGeom prst="rect">
+                      <a:avLst/>
+                    </a:prstGeom>
+                    <a:noFill/>
+                    <a:ln>
+                      <a:noFill/>
+                    </a:ln>
+                  </pic:spPr>
+                </pic:pic>
+              </a:graphicData>
+            </a:graphic>
+          </wp:inline>
+        </w:drawing>
+      </w:r>
+      <w:r>
+        <w:rPr>
+          <w:noProof/>
+        </w:rPr>
+        <w:drawing>
+          <wp:inline distT="0" distB="0" distL="0" distR="0" wp14:anchorId="0A2F3E18" wp14:editId="1FE286D7">
+            <wp:extent cx="1266092" cy="2812362"/>
+            <wp:effectExtent l="0" t="0" r="0" b="7620"/>
+            <wp:docPr id="1443342490" name="Picture 4" descr="A screenshot of a cell phone&#10;&#10;Description automatically generated"/>
+            <wp:cNvGraphicFramePr>
+              <a:graphicFrameLocks xmlns:a="http://schemas.openxmlformats.org/drawingml/2006/main" noChangeAspect="1"/>
+            </wp:cNvGraphicFramePr>
+            <a:graphic xmlns:a="http://schemas.openxmlformats.org/drawingml/2006/main">
+              <a:graphicData uri="http://schemas.openxmlformats.org/drawingml/2006/picture">
+                <pic:pic xmlns:pic="http://schemas.openxmlformats.org/drawingml/2006/picture">
+                  <pic:nvPicPr>
+                    <pic:cNvPr id="1443342490" name="Picture 4" descr="A screenshot of a cell phone&#10;&#10;Description automatically generated"/>
+                    <pic:cNvPicPr>
+                      <a:picLocks noChangeAspect="1" noChangeArrowheads="1"/>
+                    </pic:cNvPicPr>
+                  </pic:nvPicPr>
+                  <pic:blipFill>
+                    <a:blip r:embed="rId12" cstate="print">
+                      <a:extLst>
+                        <a:ext uri="{28A0092B-C50C-407E-A947-70E740481C1C}">
+                          <a14:useLocalDpi xmlns:a14="http://schemas.microsoft.com/office/drawing/2010/main" val="0"/>
+                        </a:ext>
+                      </a:extLst>
+                    </a:blip>
+                    <a:srcRect/>
+                    <a:stretch>
+                      <a:fillRect/>
+                    </a:stretch>
+                  </pic:blipFill>
+                  <pic:spPr bwMode="auto">
+                    <a:xfrm>
+                      <a:off x="0" y="0"/>
+                      <a:ext cx="1276503" cy="2835489"/>
+                    </a:xfrm>
+                    <a:prstGeom prst="rect">
+                      <a:avLst/>
+                    </a:prstGeom>
+                    <a:noFill/>
+                    <a:ln>
+                      <a:noFill/>
+                    </a:ln>
+                  </pic:spPr>
+                </pic:pic>
+              </a:graphicData>
+            </a:graphic>
+          </wp:inline>
+        </w:drawing>
+      </w:r>
+      <w:r>
+        <w:rPr>
+          <w:noProof/>
+        </w:rPr>
+        <w:drawing>
+          <wp:inline distT="0" distB="0" distL="0" distR="0" wp14:anchorId="6AA9B905" wp14:editId="3BCC18DC">
+            <wp:extent cx="1273126" cy="2827985"/>
+            <wp:effectExtent l="0" t="0" r="3810" b="0"/>
+            <wp:docPr id="1077212351" name="Picture 5" descr="A screenshot of a phone&#10;&#10;Description automatically generated"/>
+            <wp:cNvGraphicFramePr>
+              <a:graphicFrameLocks xmlns:a="http://schemas.openxmlformats.org/drawingml/2006/main" noChangeAspect="1"/>
+            </wp:cNvGraphicFramePr>
+            <a:graphic xmlns:a="http://schemas.openxmlformats.org/drawingml/2006/main">
+              <a:graphicData uri="http://schemas.openxmlformats.org/drawingml/2006/picture">
+                <pic:pic xmlns:pic="http://schemas.openxmlformats.org/drawingml/2006/picture">
+                  <pic:nvPicPr>
+                    <pic:cNvPr id="1077212351" name="Picture 5" descr="A screenshot of a phone&#10;&#10;Description automatically generated"/>
+                    <pic:cNvPicPr>
+                      <a:picLocks noChangeAspect="1" noChangeArrowheads="1"/>
+                    </pic:cNvPicPr>
+                  </pic:nvPicPr>
+                  <pic:blipFill>
+                    <a:blip r:embed="rId13" cstate="print">
+                      <a:extLst>
+                        <a:ext uri="{28A0092B-C50C-407E-A947-70E740481C1C}">
+                          <a14:useLocalDpi xmlns:a14="http://schemas.microsoft.com/office/drawing/2010/main" val="0"/>
+                        </a:ext>
+                      </a:extLst>
+                    </a:blip>
+                    <a:srcRect/>
+                    <a:stretch>
+                      <a:fillRect/>
+                    </a:stretch>
+                  </pic:blipFill>
+                  <pic:spPr bwMode="auto">
+                    <a:xfrm>
+                      <a:off x="0" y="0"/>
+                      <a:ext cx="1287894" cy="2860789"/>
+                    </a:xfrm>
+                    <a:prstGeom prst="rect">
+                      <a:avLst/>
+                    </a:prstGeom>
+                    <a:noFill/>
+                    <a:ln>
+                      <a:noFill/>
+                    </a:ln>
+                  </pic:spPr>
+                </pic:pic>
+              </a:graphicData>
+            </a:graphic>
+          </wp:inline>
+        </w:drawing>
+      </w:r>
+      <w:r>
+        <w:rPr>
+          <w:noProof/>
+        </w:rPr>
+        <w:drawing>
+          <wp:inline distT="0" distB="0" distL="0" distR="0" wp14:anchorId="3091CB46" wp14:editId="104B8222">
+            <wp:extent cx="1273126" cy="2827986"/>
+            <wp:effectExtent l="0" t="0" r="3810" b="0"/>
+            <wp:docPr id="1304817680" name="Picture 6" descr="A screenshot of a phone&#10;&#10;Description automatically generated"/>
+            <wp:cNvGraphicFramePr>
+              <a:graphicFrameLocks xmlns:a="http://schemas.openxmlformats.org/drawingml/2006/main" noChangeAspect="1"/>
+            </wp:cNvGraphicFramePr>
+            <a:graphic xmlns:a="http://schemas.openxmlformats.org/drawingml/2006/main">
+              <a:graphicData uri="http://schemas.openxmlformats.org/drawingml/2006/picture">
+                <pic:pic xmlns:pic="http://schemas.openxmlformats.org/drawingml/2006/picture">
+                  <pic:nvPicPr>
+                    <pic:cNvPr id="1304817680" name="Picture 6" descr="A screenshot of a phone&#10;&#10;Description automatically generated"/>
+                    <pic:cNvPicPr>
+                      <a:picLocks noChangeAspect="1" noChangeArrowheads="1"/>
+                    </pic:cNvPicPr>
+                  </pic:nvPicPr>
+                  <pic:blipFill>
+                    <a:blip r:embed="rId14" cstate="print">
+                      <a:extLst>
+                        <a:ext uri="{28A0092B-C50C-407E-A947-70E740481C1C}">
+                          <a14:useLocalDpi xmlns:a14="http://schemas.microsoft.com/office/drawing/2010/main" val="0"/>
+                        </a:ext>
+                      </a:extLst>
+                    </a:blip>
+                    <a:srcRect/>
+                    <a:stretch>
+                      <a:fillRect/>
+                    </a:stretch>
+                  </pic:blipFill>
+                  <pic:spPr bwMode="auto">
+                    <a:xfrm>
+                      <a:off x="0" y="0"/>
+                      <a:ext cx="1281986" cy="2847667"/>
+                    </a:xfrm>
+                    <a:prstGeom prst="rect">
+                      <a:avLst/>
+                    </a:prstGeom>
+                    <a:noFill/>
+                    <a:ln>
+                      <a:noFill/>
+                    </a:ln>
+                  </pic:spPr>
+                </pic:pic>
+              </a:graphicData>
+            </a:graphic>
+          </wp:inline>
+        </w:drawing>
+      </w:r>
+      <w:r>
+        <w:rPr>
+          <w:noProof/>
+        </w:rPr>
+        <w:drawing>
+          <wp:inline distT="0" distB="0" distL="0" distR="0" wp14:anchorId="64C16E9D" wp14:editId="0FC193B0">
+            <wp:extent cx="1272955" cy="2827606"/>
+            <wp:effectExtent l="0" t="0" r="3810" b="0"/>
+            <wp:docPr id="1443786988" name="Picture 7" descr="A screenshot of a quiz&#10;&#10;Description automatically generated"/>
+            <wp:cNvGraphicFramePr>
+              <a:graphicFrameLocks xmlns:a="http://schemas.openxmlformats.org/drawingml/2006/main" noChangeAspect="1"/>
+            </wp:cNvGraphicFramePr>
+            <a:graphic xmlns:a="http://schemas.openxmlformats.org/drawingml/2006/main">
+              <a:graphicData uri="http://schemas.openxmlformats.org/drawingml/2006/picture">
+                <pic:pic xmlns:pic="http://schemas.openxmlformats.org/drawingml/2006/picture">
+                  <pic:nvPicPr>
+                    <pic:cNvPr id="1443786988" name="Picture 7" descr="A screenshot of a quiz&#10;&#10;Description automatically generated"/>
+                    <pic:cNvPicPr>
+                      <a:picLocks noChangeAspect="1" noChangeArrowheads="1"/>
+                    </pic:cNvPicPr>
+                  </pic:nvPicPr>
+                  <pic:blipFill>
+                    <a:blip r:embed="rId15" cstate="print">
+                      <a:extLst>
+                        <a:ext uri="{28A0092B-C50C-407E-A947-70E740481C1C}">
+                          <a14:useLocalDpi xmlns:a14="http://schemas.microsoft.com/office/drawing/2010/main" val="0"/>
+                        </a:ext>
+                      </a:extLst>
+                    </a:blip>
+                    <a:srcRect/>
+                    <a:stretch>
+                      <a:fillRect/>
+                    </a:stretch>
+                  </pic:blipFill>
+                  <pic:spPr bwMode="auto">
+                    <a:xfrm>
+                      <a:off x="0" y="0"/>
+                      <a:ext cx="1275071" cy="2832306"/>
+                    </a:xfrm>
+                    <a:prstGeom prst="rect">
+                      <a:avLst/>
+                    </a:prstGeom>
+                    <a:noFill/>
+                    <a:ln>
+                      <a:noFill/>
+                    </a:ln>
+                  </pic:spPr>
+                </pic:pic>
+              </a:graphicData>
+            </a:graphic>
+          </wp:inline>
+        </w:drawing>
+      </w:r>
     </w:p>
     <w:p>
       <w:pPr>
         <w:pStyle w:val="NormalWeb"/>
       </w:pPr>
     </w:p>
-    <w:p>
-      <w:pPr>
-        <w:pStyle w:val="NormalWeb"/>
-      </w:pPr>
-    </w:p>
-    <w:p/>
-    <w:p/>
-    <w:p>
-      <w:r>
-        <w:t xml:space="preserve">     </w:t>
-      </w:r>
-      <w:r>
-        <w:t xml:space="preserve">    </w:t>
-      </w:r>
-      <w:r>
-        <w:t xml:space="preserve">    </w:t>
-      </w:r>
-    </w:p>
-    <w:p/>
-    <w:p>
-      <w:pPr>
-        <w:jc w:val="center"/>
-        <w:rPr>
-          <w:lang w:val="en-US"/>
-        </w:rPr>
-      </w:pPr>
-    </w:p>
     <w:sectPr>
       <w:pgSz w:w="11906" w:h="16838"/>
-      <w:pgMar w:top="1440" w:right="1440" w:bottom="1440" w:left="1440" w:header="708" w:footer="708" w:gutter="0"/>
+      <w:pgMar w:top="720" w:right="720" w:bottom="720" w:left="720" w:header="708" w:footer="708" w:gutter="0"/>
       <w:cols w:space="708"/>
       <w:docGrid w:linePitch="360"/>
     </w:sectPr>
@@ -312,7 +640,7 @@
 </file>
 
 <file path=word/styles.xml><?xml version="1.0" encoding="utf-8"?>
-<w:styles xmlns:mc="http://schemas.openxmlformats.org/markup-compatibility/2006" xmlns:r="http://schemas.openxmlformats.org/officeDocument/2006/relationships" xmlns:w="http://schemas.openxmlformats.org/wordprocessingml/2006/main" xmlns:w14="http://schemas.microsoft.com/office/word/2010/wordml" xmlns:w15="http://schemas.microsoft.com/office/word/2012/wordml" xmlns:w16cex="http://schemas.microsoft.com/office/word/2018/wordml/cex" xmlns:w16cid="http://schemas.microsoft.com/office/word/2016/wordml/cid" xmlns:w16="http://schemas.microsoft.com/office/word/2018/wordml" xmlns:w16sdtdh="http://schemas.microsoft.com/office/word/2020/wordml/sdtdatahash" xmlns:w16se="http://schemas.microsoft.com/office/word/2015/wordml/symex" mc:Ignorable="w14 w15 w16se w16cid w16 w16cex w16sdtdh">
+<w:styles xmlns:mc="http://schemas.openxmlformats.org/markup-compatibility/2006" xmlns:r="http://schemas.openxmlformats.org/officeDocument/2006/relationships" xmlns:w="http://schemas.openxmlformats.org/wordprocessingml/2006/main" xmlns:w14="http://schemas.microsoft.com/office/word/2010/wordml" xmlns:w15="http://schemas.microsoft.com/office/word/2012/wordml" xmlns:w16cex="http://schemas.microsoft.com/office/word/2018/wordml/cex" xmlns:w16cid="http://schemas.microsoft.com/office/word/2016/wordml/cid" xmlns:w16="http://schemas.microsoft.com/office/word/2018/wordml" xmlns:w16du="http://schemas.microsoft.com/office/word/2023/wordml/word16du" xmlns:w16sdtdh="http://schemas.microsoft.com/office/word/2020/wordml/sdtdatahash" xmlns:w16se="http://schemas.microsoft.com/office/word/2015/wordml/symex" mc:Ignorable="w14 w15 w16se w16cid w16 w16cex w16sdtdh w16du">
   <w:docDefaults>
     <w:rPrDefault>
       <w:rPr>
@@ -917,7 +1245,6 @@
   <w:style w:type="character" w:default="1" w:styleId="DefaultParagraphFont">
     <w:name w:val="Default Paragraph Font"/>
     <w:uiPriority w:val="1"/>
-    <w:semiHidden/>
     <w:unhideWhenUsed/>
   </w:style>
   <w:style w:type="table" w:default="1" w:styleId="TableNormal">
@@ -1283,7 +1610,6 @@
     <w:name w:val="Normal (Web)"/>
     <w:basedOn w:val="Normal"/>
     <w:uiPriority w:val="99"/>
-    <w:semiHidden/>
     <w:unhideWhenUsed/>
     <w:rsid w:val="00A711B9"/>
     <w:pPr>

</xml_diff>